<commit_message>
Edit the restraints of problem 3
</commit_message>
<xml_diff>
--- a/FinalRound.docx
+++ b/FinalRound.docx
@@ -754,8 +754,18 @@
           <w:sz w:val="24"/>
           <w:szCs w:val="24"/>
         </w:rPr>
-        <w:t xml:space="preserve"> và </w:t>
-      </w:r>
+        <w:t xml:space="preserve"> </w:t>
+      </w:r>
+      <w:proofErr w:type="gramStart"/>
+      <w:r>
+        <w:rPr>
+          <w:rFonts w:ascii="Cambria" w:eastAsiaTheme="minorEastAsia" w:hAnsi="Cambria"/>
+          <w:sz w:val="24"/>
+          <w:szCs w:val="24"/>
+        </w:rPr>
+        <w:t xml:space="preserve">và </w:t>
+      </w:r>
+      <w:proofErr w:type="gramEnd"/>
       <m:oMath>
         <m:r>
           <w:rPr>
@@ -934,8 +944,18 @@
           <w:sz w:val="24"/>
           <w:szCs w:val="24"/>
         </w:rPr>
-        <w:t xml:space="preserve"> và </w:t>
-      </w:r>
+        <w:t xml:space="preserve"> </w:t>
+      </w:r>
+      <w:proofErr w:type="gramStart"/>
+      <w:r>
+        <w:rPr>
+          <w:rFonts w:ascii="Cambria" w:eastAsiaTheme="minorEastAsia" w:hAnsi="Cambria"/>
+          <w:sz w:val="24"/>
+          <w:szCs w:val="24"/>
+        </w:rPr>
+        <w:t xml:space="preserve">và </w:t>
+      </w:r>
+      <w:proofErr w:type="gramEnd"/>
       <m:oMath>
         <m:r>
           <w:rPr>
@@ -1181,8 +1201,18 @@
           <w:sz w:val="24"/>
           <w:szCs w:val="24"/>
         </w:rPr>
-        <w:t xml:space="preserve"> và khi ghép lại là một hoán vị chữ số của </w:t>
-      </w:r>
+        <w:t xml:space="preserve"> và khi ghép lại là một hoán vị chữ số </w:t>
+      </w:r>
+      <w:proofErr w:type="gramStart"/>
+      <w:r>
+        <w:rPr>
+          <w:rFonts w:ascii="Cambria" w:eastAsiaTheme="minorEastAsia" w:hAnsi="Cambria"/>
+          <w:sz w:val="24"/>
+          <w:szCs w:val="24"/>
+        </w:rPr>
+        <w:t xml:space="preserve">của </w:t>
+      </w:r>
+      <w:proofErr w:type="gramEnd"/>
       <m:oMath>
         <m:r>
           <w:rPr>
@@ -1211,6 +1241,7 @@
           <m:t>A</m:t>
         </m:r>
       </m:oMath>
+      <w:proofErr w:type="gramStart"/>
       <w:r>
         <w:rPr>
           <w:rFonts w:ascii="Cambria" w:eastAsiaTheme="minorEastAsia" w:hAnsi="Cambria"/>
@@ -1219,6 +1250,7 @@
         </w:rPr>
         <w:t xml:space="preserve">, </w:t>
       </w:r>
+      <w:proofErr w:type="gramEnd"/>
       <m:oMath>
         <m:r>
           <w:rPr>
@@ -1547,13 +1579,41 @@
           <w:szCs w:val="24"/>
         </w:rPr>
       </w:pPr>
+      <m:oMath>
+        <m:r>
+          <w:rPr>
+            <w:rFonts w:ascii="Cambria" w:eastAsiaTheme="minorEastAsia" w:hAnsi="Cambria"/>
+            <w:sz w:val="24"/>
+            <w:szCs w:val="24"/>
+          </w:rPr>
+          <m:t>20%</m:t>
+        </m:r>
+      </m:oMath>
       <w:r>
         <w:rPr>
           <w:rFonts w:ascii="Cambria" w:eastAsiaTheme="minorEastAsia" w:hAnsi="Cambria"/>
           <w:sz w:val="24"/>
           <w:szCs w:val="24"/>
         </w:rPr>
-        <w:t xml:space="preserve">20% số điểm có </w:t>
+        <w:t xml:space="preserve"> </w:t>
+      </w:r>
+      <w:proofErr w:type="gramStart"/>
+      <w:r>
+        <w:rPr>
+          <w:rFonts w:ascii="Cambria" w:eastAsiaTheme="minorEastAsia" w:hAnsi="Cambria"/>
+          <w:sz w:val="24"/>
+          <w:szCs w:val="24"/>
+        </w:rPr>
+        <w:t>số</w:t>
+      </w:r>
+      <w:proofErr w:type="gramEnd"/>
+      <w:r>
+        <w:rPr>
+          <w:rFonts w:ascii="Cambria" w:eastAsiaTheme="minorEastAsia" w:hAnsi="Cambria"/>
+          <w:sz w:val="24"/>
+          <w:szCs w:val="24"/>
+        </w:rPr>
+        <w:t xml:space="preserve"> điểm có </w:t>
       </w:r>
       <m:oMath>
         <m:r>
@@ -1587,13 +1647,41 @@
           <w:szCs w:val="24"/>
         </w:rPr>
       </w:pPr>
+      <m:oMath>
+        <m:r>
+          <w:rPr>
+            <w:rFonts w:ascii="Cambria" w:eastAsiaTheme="minorEastAsia" w:hAnsi="Cambria"/>
+            <w:sz w:val="24"/>
+            <w:szCs w:val="24"/>
+          </w:rPr>
+          <m:t>20%</m:t>
+        </m:r>
+      </m:oMath>
       <w:r>
         <w:rPr>
           <w:rFonts w:ascii="Cambria" w:eastAsiaTheme="minorEastAsia" w:hAnsi="Cambria"/>
           <w:sz w:val="24"/>
           <w:szCs w:val="24"/>
         </w:rPr>
-        <w:t xml:space="preserve">20% số điểm khác có </w:t>
+        <w:t xml:space="preserve"> </w:t>
+      </w:r>
+      <w:proofErr w:type="gramStart"/>
+      <w:r>
+        <w:rPr>
+          <w:rFonts w:ascii="Cambria" w:eastAsiaTheme="minorEastAsia" w:hAnsi="Cambria"/>
+          <w:sz w:val="24"/>
+          <w:szCs w:val="24"/>
+        </w:rPr>
+        <w:t>số</w:t>
+      </w:r>
+      <w:proofErr w:type="gramEnd"/>
+      <w:r>
+        <w:rPr>
+          <w:rFonts w:ascii="Cambria" w:eastAsiaTheme="minorEastAsia" w:hAnsi="Cambria"/>
+          <w:sz w:val="24"/>
+          <w:szCs w:val="24"/>
+        </w:rPr>
+        <w:t xml:space="preserve"> điểm khác có </w:t>
       </w:r>
       <m:oMath>
         <m:r>
@@ -1780,8 +1868,6 @@
         <w:lastRenderedPageBreak/>
         <w:t>Bóng đèn</w:t>
       </w:r>
-      <w:bookmarkStart w:id="0" w:name="_GoBack"/>
-      <w:bookmarkEnd w:id="0"/>
     </w:p>
     <w:p>
       <w:pPr>
@@ -1841,7 +1927,16 @@
           <w:sz w:val="24"/>
           <w:szCs w:val="24"/>
         </w:rPr>
-        <w:t xml:space="preserve"> đế</w:t>
+        <w:t xml:space="preserve"> </w:t>
+      </w:r>
+      <w:proofErr w:type="gramStart"/>
+      <w:r>
+        <w:rPr>
+          <w:rFonts w:ascii="Cambria" w:hAnsi="Cambria"/>
+          <w:sz w:val="24"/>
+          <w:szCs w:val="24"/>
+        </w:rPr>
+        <w:t>đế</w:t>
       </w:r>
       <w:r>
         <w:rPr>
@@ -1851,6 +1946,7 @@
         </w:rPr>
         <w:t xml:space="preserve">n </w:t>
       </w:r>
+      <w:proofErr w:type="gramEnd"/>
       <m:oMath>
         <m:r>
           <w:rPr>
@@ -2439,8 +2535,18 @@
           <w:sz w:val="24"/>
           <w:szCs w:val="24"/>
         </w:rPr>
-        <w:t xml:space="preserve"> và </w:t>
-      </w:r>
+        <w:t xml:space="preserve"> </w:t>
+      </w:r>
+      <w:proofErr w:type="gramStart"/>
+      <w:r>
+        <w:rPr>
+          <w:rFonts w:ascii="Cambria" w:eastAsiaTheme="minorEastAsia" w:hAnsi="Cambria"/>
+          <w:sz w:val="24"/>
+          <w:szCs w:val="24"/>
+        </w:rPr>
+        <w:t xml:space="preserve">và </w:t>
+      </w:r>
+      <w:proofErr w:type="gramEnd"/>
       <m:oMath>
         <m:r>
           <w:rPr>
@@ -3547,6 +3653,8 @@
         </w:rPr>
         <w:t>:</w:t>
       </w:r>
+      <w:bookmarkStart w:id="0" w:name="_GoBack"/>
+      <w:bookmarkEnd w:id="0"/>
     </w:p>
     <w:p>
       <w:pPr>
@@ -3591,8 +3699,18 @@
           <w:sz w:val="24"/>
           <w:szCs w:val="24"/>
         </w:rPr>
-        <w:t xml:space="preserve"> nguyên </w:t>
-      </w:r>
+        <w:t xml:space="preserve"> </w:t>
+      </w:r>
+      <w:proofErr w:type="gramStart"/>
+      <w:r>
+        <w:rPr>
+          <w:rFonts w:ascii="Cambria" w:hAnsi="Cambria"/>
+          <w:sz w:val="24"/>
+          <w:szCs w:val="24"/>
+        </w:rPr>
+        <w:t xml:space="preserve">nguyên </w:t>
+      </w:r>
+      <w:proofErr w:type="gramEnd"/>
       <m:oMath>
         <m:r>
           <w:rPr>
@@ -3649,7 +3767,25 @@
           <w:sz w:val="24"/>
           <w:szCs w:val="24"/>
         </w:rPr>
-        <w:t xml:space="preserve"> dòng tiếp </w:t>
+        <w:t xml:space="preserve"> </w:t>
+      </w:r>
+      <w:proofErr w:type="gramStart"/>
+      <w:r>
+        <w:rPr>
+          <w:rFonts w:ascii="Cambria" w:hAnsi="Cambria"/>
+          <w:sz w:val="24"/>
+          <w:szCs w:val="24"/>
+        </w:rPr>
+        <w:t>dòng</w:t>
+      </w:r>
+      <w:proofErr w:type="gramEnd"/>
+      <w:r>
+        <w:rPr>
+          <w:rFonts w:ascii="Cambria" w:hAnsi="Cambria"/>
+          <w:sz w:val="24"/>
+          <w:szCs w:val="24"/>
+        </w:rPr>
+        <w:t xml:space="preserve"> tiếp </w:t>
       </w:r>
       <w:r>
         <w:rPr>
@@ -3895,7 +4031,25 @@
           <w:sz w:val="24"/>
           <w:szCs w:val="24"/>
         </w:rPr>
-        <w:t xml:space="preserve"> dòng tiếp theo, mỗi dòng gồm 2 số biểu thị 2 thành phố được nối</w:t>
+        <w:t xml:space="preserve"> </w:t>
+      </w:r>
+      <w:proofErr w:type="gramStart"/>
+      <w:r>
+        <w:rPr>
+          <w:rFonts w:ascii="Cambria" w:hAnsi="Cambria"/>
+          <w:sz w:val="24"/>
+          <w:szCs w:val="24"/>
+        </w:rPr>
+        <w:t>dòng</w:t>
+      </w:r>
+      <w:proofErr w:type="gramEnd"/>
+      <w:r>
+        <w:rPr>
+          <w:rFonts w:ascii="Cambria" w:hAnsi="Cambria"/>
+          <w:sz w:val="24"/>
+          <w:szCs w:val="24"/>
+        </w:rPr>
+        <w:t xml:space="preserve"> tiếp theo, mỗi dòng gồm 2 số biểu thị 2 thành phố được nối</w:t>
       </w:r>
       <w:r>
         <w:rPr>
@@ -3961,7 +4115,23 @@
             <w:sz w:val="24"/>
             <w:szCs w:val="24"/>
           </w:rPr>
-          <m:t>≤N≤5×</m:t>
+          <m:t>≤N</m:t>
+        </m:r>
+        <m:r>
+          <w:rPr>
+            <w:rFonts w:ascii="Cambria Math" w:hAnsi="Cambria Math"/>
+            <w:sz w:val="24"/>
+            <w:szCs w:val="24"/>
+          </w:rPr>
+          <m:t>≤2</m:t>
+        </m:r>
+        <m:r>
+          <w:rPr>
+            <w:rFonts w:ascii="Cambria Math" w:hAnsi="Cambria Math"/>
+            <w:sz w:val="24"/>
+            <w:szCs w:val="24"/>
+          </w:rPr>
+          <m:t>×</m:t>
         </m:r>
         <m:sSup>
           <m:sSupPr>
@@ -3995,6 +4165,74 @@
             </m:r>
           </m:sup>
         </m:sSup>
+      </m:oMath>
+      <w:r>
+        <w:rPr>
+          <w:rFonts w:ascii="Cambria" w:eastAsiaTheme="minorEastAsia" w:hAnsi="Cambria"/>
+          <w:sz w:val="24"/>
+          <w:szCs w:val="24"/>
+        </w:rPr>
+        <w:t>.</w:t>
+      </w:r>
+    </w:p>
+    <w:p>
+      <w:pPr>
+        <w:pStyle w:val="ListParagraph"/>
+        <w:numPr>
+          <w:ilvl w:val="0"/>
+          <w:numId w:val="7"/>
+        </w:numPr>
+        <w:rPr>
+          <w:rFonts w:ascii="Cambria" w:hAnsi="Cambria"/>
+          <w:sz w:val="24"/>
+          <w:szCs w:val="24"/>
+        </w:rPr>
+      </w:pPr>
+      <m:oMath>
+        <m:r>
+          <w:rPr>
+            <w:rFonts w:ascii="Cambria" w:hAnsi="Cambria"/>
+            <w:sz w:val="24"/>
+            <w:szCs w:val="24"/>
+          </w:rPr>
+          <m:t>40%</m:t>
+        </m:r>
+      </m:oMath>
+      <w:r>
+        <w:rPr>
+          <w:rFonts w:ascii="Cambria" w:eastAsiaTheme="minorEastAsia" w:hAnsi="Cambria"/>
+          <w:sz w:val="24"/>
+          <w:szCs w:val="24"/>
+        </w:rPr>
+        <w:t xml:space="preserve"> </w:t>
+      </w:r>
+      <w:proofErr w:type="gramStart"/>
+      <w:r>
+        <w:rPr>
+          <w:rFonts w:ascii="Cambria" w:eastAsiaTheme="minorEastAsia" w:hAnsi="Cambria"/>
+          <w:sz w:val="24"/>
+          <w:szCs w:val="24"/>
+        </w:rPr>
+        <w:t>số</w:t>
+      </w:r>
+      <w:proofErr w:type="gramEnd"/>
+      <w:r>
+        <w:rPr>
+          <w:rFonts w:ascii="Cambria" w:eastAsiaTheme="minorEastAsia" w:hAnsi="Cambria"/>
+          <w:sz w:val="24"/>
+          <w:szCs w:val="24"/>
+        </w:rPr>
+        <w:t xml:space="preserve"> điểm có </w:t>
+      </w:r>
+      <m:oMath>
+        <m:r>
+          <w:rPr>
+            <w:rFonts w:ascii="Cambria Math" w:eastAsiaTheme="minorEastAsia" w:hAnsi="Cambria Math"/>
+            <w:sz w:val="24"/>
+            <w:szCs w:val="24"/>
+          </w:rPr>
+          <m:t>N≤2000</m:t>
+        </m:r>
       </m:oMath>
       <w:r>
         <w:rPr>
@@ -4245,8 +4483,8 @@
         </w:rPr>
         <w:drawing>
           <wp:inline distT="0" distB="0" distL="0" distR="0" wp14:anchorId="5649880B" wp14:editId="5DF4F70B">
-            <wp:extent cx="1895475" cy="1728230"/>
-            <wp:effectExtent l="0" t="0" r="0" b="5715"/>
+            <wp:extent cx="1647825" cy="1502432"/>
+            <wp:effectExtent l="0" t="0" r="0" b="2540"/>
             <wp:docPr id="1" name="Picture 0" descr="Untitled4.png"/>
             <wp:cNvGraphicFramePr>
               <a:graphicFrameLocks xmlns:a="http://schemas.openxmlformats.org/drawingml/2006/main" noChangeAspect="1"/>
@@ -4267,7 +4505,7 @@
                   <pic:spPr>
                     <a:xfrm>
                       <a:off x="0" y="0"/>
-                      <a:ext cx="1941132" cy="1769859"/>
+                      <a:ext cx="1690837" cy="1541649"/>
                     </a:xfrm>
                     <a:prstGeom prst="rect">
                       <a:avLst/>
@@ -4374,8 +4612,18 @@
           <w:sz w:val="24"/>
           <w:szCs w:val="24"/>
         </w:rPr>
-        <w:t xml:space="preserve">ng hình tròn bán kính </w:t>
-      </w:r>
+        <w:t xml:space="preserve">ng hình tròn bán </w:t>
+      </w:r>
+      <w:proofErr w:type="gramStart"/>
+      <w:r>
+        <w:rPr>
+          <w:rFonts w:ascii="Cambria" w:hAnsi="Cambria" w:cs="Times New Roman"/>
+          <w:sz w:val="24"/>
+          <w:szCs w:val="24"/>
+        </w:rPr>
+        <w:t xml:space="preserve">kính </w:t>
+      </w:r>
+      <w:proofErr w:type="gramEnd"/>
       <m:oMath>
         <m:r>
           <w:rPr>
@@ -4416,16 +4664,26 @@
           <w:sz w:val="24"/>
           <w:szCs w:val="24"/>
         </w:rPr>
-        <w:t xml:space="preserve"> với căn nhà nằm ở tọa độ</w:t>
-      </w:r>
+        <w:t xml:space="preserve"> với căn nhà nằm ở tọa </w:t>
+      </w:r>
+      <w:proofErr w:type="gramStart"/>
       <w:r>
         <w:rPr>
           <w:rFonts w:ascii="Cambria" w:hAnsi="Cambria" w:cs="Times New Roman"/>
           <w:sz w:val="24"/>
           <w:szCs w:val="24"/>
         </w:rPr>
+        <w:t>độ</w:t>
+      </w:r>
+      <w:r>
+        <w:rPr>
+          <w:rFonts w:ascii="Cambria" w:hAnsi="Cambria" w:cs="Times New Roman"/>
+          <w:sz w:val="24"/>
+          <w:szCs w:val="24"/>
+        </w:rPr>
         <w:t xml:space="preserve"> </w:t>
       </w:r>
+      <w:proofErr w:type="gramEnd"/>
       <m:oMath>
         <m:r>
           <w:rPr>
@@ -4485,7 +4743,16 @@
           <w:sz w:val="24"/>
           <w:szCs w:val="24"/>
         </w:rPr>
-        <w:t xml:space="preserve"> đậu ở vị trí</w:t>
+        <w:t xml:space="preserve"> đậu ở vị </w:t>
+      </w:r>
+      <w:proofErr w:type="gramStart"/>
+      <w:r>
+        <w:rPr>
+          <w:rFonts w:ascii="Cambria" w:eastAsiaTheme="minorEastAsia" w:hAnsi="Cambria" w:cs="Times New Roman"/>
+          <w:sz w:val="24"/>
+          <w:szCs w:val="24"/>
+        </w:rPr>
+        <w:t>trí</w:t>
       </w:r>
       <w:r>
         <w:rPr>
@@ -4495,6 +4762,7 @@
         </w:rPr>
         <w:t xml:space="preserve"> </w:t>
       </w:r>
+      <w:proofErr w:type="gramEnd"/>
       <m:oMath>
         <m:r>
           <w:rPr>
@@ -4608,7 +4876,25 @@
           <w:sz w:val="24"/>
           <w:szCs w:val="24"/>
         </w:rPr>
-        <w:t>Có một điều mà giáo sư rất trăn trở là, do căn nhà chắn mất tầm nhìn nên một chú chim sẽ chỉ cảm thấ</w:t>
+        <w:t xml:space="preserve">Có một điều mà giáo sư rất </w:t>
+      </w:r>
+      <w:proofErr w:type="gramStart"/>
+      <w:r>
+        <w:rPr>
+          <w:rFonts w:ascii="Cambria" w:hAnsi="Cambria" w:cs="Times New Roman"/>
+          <w:sz w:val="24"/>
+          <w:szCs w:val="24"/>
+        </w:rPr>
+        <w:t>trăn</w:t>
+      </w:r>
+      <w:proofErr w:type="gramEnd"/>
+      <w:r>
+        <w:rPr>
+          <w:rFonts w:ascii="Cambria" w:hAnsi="Cambria" w:cs="Times New Roman"/>
+          <w:sz w:val="24"/>
+          <w:szCs w:val="24"/>
+        </w:rPr>
+        <w:t xml:space="preserve"> trở là, do căn nhà chắn mất tầm nhìn nên một chú chim sẽ chỉ cảm thấ</w:t>
       </w:r>
       <w:r>
         <w:rPr>
@@ -4787,8 +5073,18 @@
           <w:sz w:val="24"/>
           <w:szCs w:val="24"/>
         </w:rPr>
-        <w:t xml:space="preserve"> và </w:t>
-      </w:r>
+        <w:t xml:space="preserve"> </w:t>
+      </w:r>
+      <w:proofErr w:type="gramStart"/>
+      <w:r>
+        <w:rPr>
+          <w:rFonts w:ascii="Cambria" w:hAnsi="Cambria" w:cs="Times New Roman"/>
+          <w:sz w:val="24"/>
+          <w:szCs w:val="24"/>
+        </w:rPr>
+        <w:t xml:space="preserve">và </w:t>
+      </w:r>
+      <w:proofErr w:type="gramEnd"/>
       <m:oMath>
         <m:r>
           <w:rPr>
@@ -4838,7 +5134,25 @@
           <w:sz w:val="24"/>
           <w:szCs w:val="24"/>
         </w:rPr>
-        <w:t xml:space="preserve"> dòng tiếp theo</w:t>
+        <w:t xml:space="preserve"> </w:t>
+      </w:r>
+      <w:proofErr w:type="gramStart"/>
+      <w:r>
+        <w:rPr>
+          <w:rFonts w:ascii="Cambria" w:hAnsi="Cambria" w:cs="Times New Roman"/>
+          <w:sz w:val="24"/>
+          <w:szCs w:val="24"/>
+        </w:rPr>
+        <w:t>dòng</w:t>
+      </w:r>
+      <w:proofErr w:type="gramEnd"/>
+      <w:r>
+        <w:rPr>
+          <w:rFonts w:ascii="Cambria" w:hAnsi="Cambria" w:cs="Times New Roman"/>
+          <w:sz w:val="24"/>
+          <w:szCs w:val="24"/>
+        </w:rPr>
+        <w:t xml:space="preserve"> tiếp theo</w:t>
       </w:r>
       <w:r>
         <w:rPr>
@@ -5840,8 +6154,18 @@
           <w:sz w:val="24"/>
           <w:szCs w:val="24"/>
         </w:rPr>
-        <w:t xml:space="preserve"> hài lòng là </w:t>
-      </w:r>
+        <w:t xml:space="preserve"> hài lòng </w:t>
+      </w:r>
+      <w:proofErr w:type="gramStart"/>
+      <w:r>
+        <w:rPr>
+          <w:rFonts w:ascii="Cambria" w:hAnsi="Cambria" w:cs="Times New Roman"/>
+          <w:sz w:val="24"/>
+          <w:szCs w:val="24"/>
+        </w:rPr>
+        <w:t xml:space="preserve">là </w:t>
+      </w:r>
+      <w:proofErr w:type="gramEnd"/>
       <m:oMath>
         <m:r>
           <w:rPr>
@@ -5976,8 +6300,18 @@
           <w:sz w:val="24"/>
           <w:szCs w:val="24"/>
         </w:rPr>
-        <w:t xml:space="preserve"> hài lòng là </w:t>
-      </w:r>
+        <w:t xml:space="preserve"> hài lòng </w:t>
+      </w:r>
+      <w:proofErr w:type="gramStart"/>
+      <w:r>
+        <w:rPr>
+          <w:rFonts w:ascii="Cambria" w:hAnsi="Cambria" w:cs="Times New Roman"/>
+          <w:sz w:val="24"/>
+          <w:szCs w:val="24"/>
+        </w:rPr>
+        <w:t xml:space="preserve">là </w:t>
+      </w:r>
+      <w:proofErr w:type="gramEnd"/>
       <m:oMath>
         <m:r>
           <w:rPr>
@@ -6112,8 +6446,18 @@
           <w:sz w:val="24"/>
           <w:szCs w:val="24"/>
         </w:rPr>
-        <w:t xml:space="preserve"> hài lòng là </w:t>
-      </w:r>
+        <w:t xml:space="preserve"> hài lòng </w:t>
+      </w:r>
+      <w:proofErr w:type="gramStart"/>
+      <w:r>
+        <w:rPr>
+          <w:rFonts w:ascii="Cambria" w:hAnsi="Cambria" w:cs="Times New Roman"/>
+          <w:sz w:val="24"/>
+          <w:szCs w:val="24"/>
+        </w:rPr>
+        <w:t xml:space="preserve">là </w:t>
+      </w:r>
+      <w:proofErr w:type="gramEnd"/>
       <m:oMath>
         <m:r>
           <w:rPr>
@@ -6248,8 +6592,18 @@
           <w:sz w:val="24"/>
           <w:szCs w:val="24"/>
         </w:rPr>
-        <w:t xml:space="preserve"> hài lòng là </w:t>
-      </w:r>
+        <w:t xml:space="preserve"> hài lòng </w:t>
+      </w:r>
+      <w:proofErr w:type="gramStart"/>
+      <w:r>
+        <w:rPr>
+          <w:rFonts w:ascii="Cambria" w:hAnsi="Cambria" w:cs="Times New Roman"/>
+          <w:sz w:val="24"/>
+          <w:szCs w:val="24"/>
+        </w:rPr>
+        <w:t xml:space="preserve">là </w:t>
+      </w:r>
+      <w:proofErr w:type="gramEnd"/>
       <m:oMath>
         <m:r>
           <w:rPr>
@@ -6352,8 +6706,19 @@
           <w:sz w:val="24"/>
           <w:szCs w:val="24"/>
         </w:rPr>
-        <w:t xml:space="preserve">n trên bảng vuông kích thước </w:t>
-      </w:r>
+        <w:t xml:space="preserve">n trên bảng vuông kích </w:t>
+      </w:r>
+      <w:proofErr w:type="gramStart"/>
+      <w:r>
+        <w:rPr>
+          <w:rFonts w:ascii="Cambria" w:eastAsia="Times New Roman" w:hAnsi="Cambria" w:cs="Arial"/>
+          <w:color w:val="000000"/>
+          <w:sz w:val="24"/>
+          <w:szCs w:val="24"/>
+        </w:rPr>
+        <w:t xml:space="preserve">thước </w:t>
+      </w:r>
+      <w:proofErr w:type="gramEnd"/>
       <m:oMath>
         <m:r>
           <w:rPr>
@@ -6502,8 +6867,19 @@
           <w:sz w:val="24"/>
           <w:szCs w:val="24"/>
         </w:rPr>
-        <w:t xml:space="preserve">. Thanh gỗ này có kích thước </w:t>
-      </w:r>
+        <w:t xml:space="preserve">. Thanh gỗ này có kích </w:t>
+      </w:r>
+      <w:proofErr w:type="gramStart"/>
+      <w:r>
+        <w:rPr>
+          <w:rFonts w:ascii="Cambria" w:eastAsia="Times New Roman" w:hAnsi="Cambria" w:cs="Arial"/>
+          <w:color w:val="000000"/>
+          <w:sz w:val="24"/>
+          <w:szCs w:val="24"/>
+        </w:rPr>
+        <w:t xml:space="preserve">thước </w:t>
+      </w:r>
+      <w:proofErr w:type="gramEnd"/>
       <m:oMath>
         <m:r>
           <w:rPr>
@@ -6569,8 +6945,19 @@
           <w:sz w:val="24"/>
           <w:szCs w:val="24"/>
         </w:rPr>
-        <w:t xml:space="preserve"> cửa thoát ở cột cuối của hàng </w:t>
-      </w:r>
+        <w:t xml:space="preserve"> cửa thoát ở cột cuối của </w:t>
+      </w:r>
+      <w:proofErr w:type="gramStart"/>
+      <w:r>
+        <w:rPr>
+          <w:rFonts w:ascii="Cambria" w:eastAsia="Times New Roman" w:hAnsi="Cambria" w:cs="Arial"/>
+          <w:color w:val="000000"/>
+          <w:sz w:val="24"/>
+          <w:szCs w:val="24"/>
+        </w:rPr>
+        <w:t xml:space="preserve">hàng </w:t>
+      </w:r>
+      <w:proofErr w:type="gramEnd"/>
       <m:oMath>
         <m:r>
           <w:rPr>
@@ -6673,7 +7060,27 @@
           <w:sz w:val="24"/>
           <w:szCs w:val="24"/>
         </w:rPr>
-        <w:t>Các thanh gỗ nằm ngang chỉ được di chuyển theo chiều ngang (không được di chuyển theo chiều dọc).</w:t>
+        <w:t xml:space="preserve">Các thanh gỗ nằm ngang chỉ được di chuyển </w:t>
+      </w:r>
+      <w:proofErr w:type="gramStart"/>
+      <w:r>
+        <w:rPr>
+          <w:rFonts w:ascii="Cambria" w:eastAsia="Times New Roman" w:hAnsi="Cambria" w:cs="Arial"/>
+          <w:color w:val="000000"/>
+          <w:sz w:val="24"/>
+          <w:szCs w:val="24"/>
+        </w:rPr>
+        <w:t>theo</w:t>
+      </w:r>
+      <w:proofErr w:type="gramEnd"/>
+      <w:r>
+        <w:rPr>
+          <w:rFonts w:ascii="Cambria" w:eastAsia="Times New Roman" w:hAnsi="Cambria" w:cs="Arial"/>
+          <w:color w:val="000000"/>
+          <w:sz w:val="24"/>
+          <w:szCs w:val="24"/>
+        </w:rPr>
+        <w:t xml:space="preserve"> chiều ngang (không được di chuyển theo chiều dọc).</w:t>
       </w:r>
     </w:p>
     <w:p>
@@ -6757,7 +7164,27 @@
           <w:sz w:val="24"/>
           <w:szCs w:val="24"/>
         </w:rPr>
-        <w:t>Các thanh gỗ nằm dọc chỉ được di chuyển theo chiều dọc.</w:t>
+        <w:t xml:space="preserve">Các thanh gỗ nằm dọc chỉ được di chuyển </w:t>
+      </w:r>
+      <w:proofErr w:type="gramStart"/>
+      <w:r>
+        <w:rPr>
+          <w:rFonts w:ascii="Cambria" w:eastAsia="Times New Roman" w:hAnsi="Cambria" w:cs="Arial"/>
+          <w:color w:val="000000"/>
+          <w:sz w:val="24"/>
+          <w:szCs w:val="24"/>
+        </w:rPr>
+        <w:t>theo</w:t>
+      </w:r>
+      <w:proofErr w:type="gramEnd"/>
+      <w:r>
+        <w:rPr>
+          <w:rFonts w:ascii="Cambria" w:eastAsia="Times New Roman" w:hAnsi="Cambria" w:cs="Arial"/>
+          <w:color w:val="000000"/>
+          <w:sz w:val="24"/>
+          <w:szCs w:val="24"/>
+        </w:rPr>
+        <w:t xml:space="preserve"> chiều dọc.</w:t>
       </w:r>
     </w:p>
     <w:p>
@@ -6984,8 +7411,19 @@
           <w:sz w:val="24"/>
           <w:szCs w:val="24"/>
         </w:rPr>
-        <w:t xml:space="preserve"> đến </w:t>
-      </w:r>
+        <w:t xml:space="preserve"> </w:t>
+      </w:r>
+      <w:proofErr w:type="gramStart"/>
+      <w:r>
+        <w:rPr>
+          <w:rFonts w:ascii="Cambria" w:eastAsia="Times New Roman" w:hAnsi="Cambria" w:cs="Arial"/>
+          <w:color w:val="000000"/>
+          <w:sz w:val="24"/>
+          <w:szCs w:val="24"/>
+        </w:rPr>
+        <w:t xml:space="preserve">đến </w:t>
+      </w:r>
+      <w:proofErr w:type="gramEnd"/>
       <m:oMath>
         <m:r>
           <w:rPr>
@@ -7044,8 +7482,19 @@
           <w:sz w:val="24"/>
           <w:szCs w:val="24"/>
         </w:rPr>
-        <w:t xml:space="preserve">. Thanh gỗ màu đỏ luôn có số </w:t>
-      </w:r>
+        <w:t xml:space="preserve">. Thanh gỗ màu đỏ luôn có </w:t>
+      </w:r>
+      <w:proofErr w:type="gramStart"/>
+      <w:r>
+        <w:rPr>
+          <w:rFonts w:ascii="Cambria" w:eastAsia="Times New Roman" w:hAnsi="Cambria" w:cs="Arial"/>
+          <w:color w:val="000000"/>
+          <w:sz w:val="24"/>
+          <w:szCs w:val="24"/>
+        </w:rPr>
+        <w:t xml:space="preserve">số </w:t>
+      </w:r>
+      <w:proofErr w:type="gramEnd"/>
       <m:oMath>
         <m:r>
           <w:rPr>
@@ -7073,8 +7522,19 @@
           <w:sz w:val="24"/>
           <w:szCs w:val="24"/>
         </w:rPr>
-        <w:t xml:space="preserve">ác ô trống thể hiện bằng dấu </w:t>
-      </w:r>
+        <w:t xml:space="preserve">ác ô trống thể hiện bằng </w:t>
+      </w:r>
+      <w:proofErr w:type="gramStart"/>
+      <w:r>
+        <w:rPr>
+          <w:rFonts w:ascii="Cambria" w:eastAsia="Times New Roman" w:hAnsi="Cambria" w:cs="Arial"/>
+          <w:color w:val="000000"/>
+          <w:sz w:val="24"/>
+          <w:szCs w:val="24"/>
+        </w:rPr>
+        <w:t xml:space="preserve">dấu </w:t>
+      </w:r>
+      <w:proofErr w:type="gramEnd"/>
       <m:oMath>
         <m:r>
           <w:rPr>
@@ -7150,7 +7610,27 @@
           <w:sz w:val="24"/>
           <w:szCs w:val="24"/>
         </w:rPr>
-        <w:t>00X..A</w:t>
+        <w:t>00X</w:t>
+      </w:r>
+      <w:proofErr w:type="gramStart"/>
+      <w:r>
+        <w:rPr>
+          <w:rFonts w:ascii="Courier New" w:eastAsia="Times New Roman" w:hAnsi="Courier New" w:cs="Courier New"/>
+          <w:color w:val="000000"/>
+          <w:sz w:val="24"/>
+          <w:szCs w:val="24"/>
+        </w:rPr>
+        <w:t>..</w:t>
+      </w:r>
+      <w:proofErr w:type="gramEnd"/>
+      <w:r>
+        <w:rPr>
+          <w:rFonts w:ascii="Courier New" w:eastAsia="Times New Roman" w:hAnsi="Courier New" w:cs="Courier New"/>
+          <w:color w:val="000000"/>
+          <w:sz w:val="24"/>
+          <w:szCs w:val="24"/>
+        </w:rPr>
+        <w:t>A</w:t>
       </w:r>
     </w:p>
     <w:p>
@@ -7169,7 +7649,27 @@
           <w:sz w:val="24"/>
           <w:szCs w:val="24"/>
         </w:rPr>
-        <w:t>..X..A</w:t>
+        <w:t>..</w:t>
+      </w:r>
+      <w:proofErr w:type="gramStart"/>
+      <w:r>
+        <w:rPr>
+          <w:rFonts w:ascii="Courier New" w:eastAsia="Times New Roman" w:hAnsi="Courier New" w:cs="Courier New"/>
+          <w:color w:val="000000"/>
+          <w:sz w:val="24"/>
+          <w:szCs w:val="24"/>
+        </w:rPr>
+        <w:t>X..</w:t>
+      </w:r>
+      <w:proofErr w:type="gramEnd"/>
+      <w:r>
+        <w:rPr>
+          <w:rFonts w:ascii="Courier New" w:eastAsia="Times New Roman" w:hAnsi="Courier New" w:cs="Courier New"/>
+          <w:color w:val="000000"/>
+          <w:sz w:val="24"/>
+          <w:szCs w:val="24"/>
+        </w:rPr>
+        <w:t>A</w:t>
       </w:r>
     </w:p>
     <w:p>
@@ -7253,8 +7753,19 @@
           <w:sz w:val="24"/>
           <w:szCs w:val="24"/>
         </w:rPr>
-        <w:t xml:space="preserve">ký hiệu một nước di chuyển là </w:t>
-      </w:r>
+        <w:t xml:space="preserve">ký hiệu một nước di chuyển </w:t>
+      </w:r>
+      <w:proofErr w:type="gramStart"/>
+      <w:r>
+        <w:rPr>
+          <w:rFonts w:ascii="Cambria" w:eastAsia="Times New Roman" w:hAnsi="Cambria" w:cs="Arial"/>
+          <w:color w:val="000000"/>
+          <w:sz w:val="24"/>
+          <w:szCs w:val="24"/>
+        </w:rPr>
+        <w:t xml:space="preserve">là </w:t>
+      </w:r>
+      <w:proofErr w:type="gramEnd"/>
       <m:oMath>
         <m:r>
           <w:rPr>
@@ -7318,7 +7829,27 @@
           <w:sz w:val="24"/>
           <w:szCs w:val="24"/>
         </w:rPr>
-        <w:t xml:space="preserve"> là một ký tự </w:t>
+        <w:t xml:space="preserve"> </w:t>
+      </w:r>
+      <w:proofErr w:type="gramStart"/>
+      <w:r>
+        <w:rPr>
+          <w:rFonts w:ascii="Cambria" w:eastAsia="Times New Roman" w:hAnsi="Cambria" w:cs="Arial"/>
+          <w:color w:val="000000"/>
+          <w:sz w:val="24"/>
+          <w:szCs w:val="24"/>
+        </w:rPr>
+        <w:t>là</w:t>
+      </w:r>
+      <w:proofErr w:type="gramEnd"/>
+      <w:r>
+        <w:rPr>
+          <w:rFonts w:ascii="Cambria" w:eastAsia="Times New Roman" w:hAnsi="Cambria" w:cs="Arial"/>
+          <w:color w:val="000000"/>
+          <w:sz w:val="24"/>
+          <w:szCs w:val="24"/>
+        </w:rPr>
+        <w:t xml:space="preserve"> một ký tự </w:t>
       </w:r>
       <m:oMath>
         <m:r>
@@ -7414,7 +7945,27 @@
           <w:sz w:val="24"/>
           <w:szCs w:val="24"/>
         </w:rPr>
-        <w:t xml:space="preserve"> là </w:t>
+        <w:t xml:space="preserve"> </w:t>
+      </w:r>
+      <w:proofErr w:type="gramStart"/>
+      <w:r>
+        <w:rPr>
+          <w:rFonts w:ascii="Cambria" w:eastAsia="Times New Roman" w:hAnsi="Cambria" w:cs="Arial"/>
+          <w:color w:val="000000"/>
+          <w:sz w:val="24"/>
+          <w:szCs w:val="24"/>
+        </w:rPr>
+        <w:t>là</w:t>
+      </w:r>
+      <w:proofErr w:type="gramEnd"/>
+      <w:r>
+        <w:rPr>
+          <w:rFonts w:ascii="Cambria" w:eastAsia="Times New Roman" w:hAnsi="Cambria" w:cs="Arial"/>
+          <w:color w:val="000000"/>
+          <w:sz w:val="24"/>
+          <w:szCs w:val="24"/>
+        </w:rPr>
+        <w:t xml:space="preserve"> </w:t>
       </w:r>
       <m:oMath>
         <m:r>
@@ -7509,7 +8060,27 @@
           <w:sz w:val="24"/>
           <w:szCs w:val="24"/>
         </w:rPr>
-        <w:t xml:space="preserve"> là số ô di chuyển.</w:t>
+        <w:t xml:space="preserve"> </w:t>
+      </w:r>
+      <w:proofErr w:type="gramStart"/>
+      <w:r>
+        <w:rPr>
+          <w:rFonts w:ascii="Cambria" w:eastAsia="Times New Roman" w:hAnsi="Cambria" w:cs="Arial"/>
+          <w:color w:val="000000"/>
+          <w:sz w:val="24"/>
+          <w:szCs w:val="24"/>
+        </w:rPr>
+        <w:t>là</w:t>
+      </w:r>
+      <w:proofErr w:type="gramEnd"/>
+      <w:r>
+        <w:rPr>
+          <w:rFonts w:ascii="Cambria" w:eastAsia="Times New Roman" w:hAnsi="Cambria" w:cs="Arial"/>
+          <w:color w:val="000000"/>
+          <w:sz w:val="24"/>
+          <w:szCs w:val="24"/>
+        </w:rPr>
+        <w:t xml:space="preserve"> số ô di chuyển.</w:t>
       </w:r>
     </w:p>
     <w:p>
@@ -7748,7 +8319,27 @@
           <w:sz w:val="24"/>
           <w:szCs w:val="24"/>
         </w:rPr>
-        <w:t>00X..A</w:t>
+        <w:t>00X</w:t>
+      </w:r>
+      <w:proofErr w:type="gramStart"/>
+      <w:r>
+        <w:rPr>
+          <w:rFonts w:ascii="Courier New" w:eastAsia="Times New Roman" w:hAnsi="Courier New" w:cs="Courier New"/>
+          <w:color w:val="000000"/>
+          <w:sz w:val="24"/>
+          <w:szCs w:val="24"/>
+        </w:rPr>
+        <w:t>..</w:t>
+      </w:r>
+      <w:proofErr w:type="gramEnd"/>
+      <w:r>
+        <w:rPr>
+          <w:rFonts w:ascii="Courier New" w:eastAsia="Times New Roman" w:hAnsi="Courier New" w:cs="Courier New"/>
+          <w:color w:val="000000"/>
+          <w:sz w:val="24"/>
+          <w:szCs w:val="24"/>
+        </w:rPr>
+        <w:t>A</w:t>
       </w:r>
     </w:p>
     <w:p>
@@ -7767,7 +8358,27 @@
           <w:sz w:val="24"/>
           <w:szCs w:val="24"/>
         </w:rPr>
-        <w:t>..X..A</w:t>
+        <w:t>..</w:t>
+      </w:r>
+      <w:proofErr w:type="gramStart"/>
+      <w:r>
+        <w:rPr>
+          <w:rFonts w:ascii="Courier New" w:eastAsia="Times New Roman" w:hAnsi="Courier New" w:cs="Courier New"/>
+          <w:color w:val="000000"/>
+          <w:sz w:val="24"/>
+          <w:szCs w:val="24"/>
+        </w:rPr>
+        <w:t>X..</w:t>
+      </w:r>
+      <w:proofErr w:type="gramEnd"/>
+      <w:r>
+        <w:rPr>
+          <w:rFonts w:ascii="Courier New" w:eastAsia="Times New Roman" w:hAnsi="Courier New" w:cs="Courier New"/>
+          <w:color w:val="000000"/>
+          <w:sz w:val="24"/>
+          <w:szCs w:val="24"/>
+        </w:rPr>
+        <w:t>A</w:t>
       </w:r>
     </w:p>
     <w:p>
@@ -7994,7 +8605,27 @@
           <w:sz w:val="24"/>
           <w:szCs w:val="24"/>
         </w:rPr>
-        <w:t>00X..A</w:t>
+        <w:t>00X</w:t>
+      </w:r>
+      <w:proofErr w:type="gramStart"/>
+      <w:r>
+        <w:rPr>
+          <w:rFonts w:ascii="Courier New" w:eastAsia="Times New Roman" w:hAnsi="Courier New" w:cs="Courier New"/>
+          <w:color w:val="000000"/>
+          <w:sz w:val="24"/>
+          <w:szCs w:val="24"/>
+        </w:rPr>
+        <w:t>..</w:t>
+      </w:r>
+      <w:proofErr w:type="gramEnd"/>
+      <w:r>
+        <w:rPr>
+          <w:rFonts w:ascii="Courier New" w:eastAsia="Times New Roman" w:hAnsi="Courier New" w:cs="Courier New"/>
+          <w:color w:val="000000"/>
+          <w:sz w:val="24"/>
+          <w:szCs w:val="24"/>
+        </w:rPr>
+        <w:t>A</w:t>
       </w:r>
     </w:p>
     <w:p>
@@ -8013,7 +8644,27 @@
           <w:sz w:val="24"/>
           <w:szCs w:val="24"/>
         </w:rPr>
-        <w:t>..X..A</w:t>
+        <w:t>..</w:t>
+      </w:r>
+      <w:proofErr w:type="gramStart"/>
+      <w:r>
+        <w:rPr>
+          <w:rFonts w:ascii="Courier New" w:eastAsia="Times New Roman" w:hAnsi="Courier New" w:cs="Courier New"/>
+          <w:color w:val="000000"/>
+          <w:sz w:val="24"/>
+          <w:szCs w:val="24"/>
+        </w:rPr>
+        <w:t>X..</w:t>
+      </w:r>
+      <w:proofErr w:type="gramEnd"/>
+      <w:r>
+        <w:rPr>
+          <w:rFonts w:ascii="Courier New" w:eastAsia="Times New Roman" w:hAnsi="Courier New" w:cs="Courier New"/>
+          <w:color w:val="000000"/>
+          <w:sz w:val="24"/>
+          <w:szCs w:val="24"/>
+        </w:rPr>
+        <w:t>A</w:t>
       </w:r>
     </w:p>
     <w:p>
@@ -8227,6 +8878,7 @@
           <w:szCs w:val="24"/>
         </w:rPr>
       </w:pPr>
+      <w:proofErr w:type="gramStart"/>
       <w:r>
         <w:rPr>
           <w:rFonts w:ascii="Courier New" w:eastAsia="Times New Roman" w:hAnsi="Courier New" w:cs="Courier New"/>
@@ -8236,6 +8888,7 @@
         </w:rPr>
         <w:t>1.X.22</w:t>
       </w:r>
+      <w:proofErr w:type="gramEnd"/>
     </w:p>
     <w:p>
       <w:pPr>
@@ -8246,6 +8899,7 @@
           <w:szCs w:val="24"/>
         </w:rPr>
       </w:pPr>
+      <w:proofErr w:type="gramStart"/>
       <w:r>
         <w:rPr>
           <w:rFonts w:ascii="Courier New" w:eastAsia="Times New Roman" w:hAnsi="Courier New" w:cs="Courier New"/>
@@ -8253,7 +8907,17 @@
           <w:sz w:val="24"/>
           <w:szCs w:val="24"/>
         </w:rPr>
-        <w:t>1.X..A</w:t>
+        <w:t>1.X</w:t>
+      </w:r>
+      <w:proofErr w:type="gramEnd"/>
+      <w:r>
+        <w:rPr>
+          <w:rFonts w:ascii="Courier New" w:eastAsia="Times New Roman" w:hAnsi="Courier New" w:cs="Courier New"/>
+          <w:color w:val="000000"/>
+          <w:sz w:val="24"/>
+          <w:szCs w:val="24"/>
+        </w:rPr>
+        <w:t>..A</w:t>
       </w:r>
     </w:p>
     <w:p>
@@ -8464,6 +9128,7 @@
           <w:szCs w:val="24"/>
         </w:rPr>
       </w:pPr>
+      <w:proofErr w:type="gramStart"/>
       <w:r>
         <w:rPr>
           <w:rFonts w:ascii="Courier New" w:eastAsia="Times New Roman" w:hAnsi="Courier New" w:cs="Courier New"/>
@@ -8473,6 +9138,7 @@
         </w:rPr>
         <w:t>1.X.22</w:t>
       </w:r>
+      <w:proofErr w:type="gramEnd"/>
     </w:p>
     <w:p>
       <w:pPr>
@@ -8483,6 +9149,7 @@
           <w:szCs w:val="24"/>
         </w:rPr>
       </w:pPr>
+      <w:proofErr w:type="gramStart"/>
       <w:r>
         <w:rPr>
           <w:rFonts w:ascii="Courier New" w:eastAsia="Times New Roman" w:hAnsi="Courier New" w:cs="Courier New"/>
@@ -8490,7 +9157,17 @@
           <w:sz w:val="24"/>
           <w:szCs w:val="24"/>
         </w:rPr>
-        <w:t>1.X...</w:t>
+        <w:t>1.X</w:t>
+      </w:r>
+      <w:proofErr w:type="gramEnd"/>
+      <w:r>
+        <w:rPr>
+          <w:rFonts w:ascii="Courier New" w:eastAsia="Times New Roman" w:hAnsi="Courier New" w:cs="Courier New"/>
+          <w:color w:val="000000"/>
+          <w:sz w:val="24"/>
+          <w:szCs w:val="24"/>
+        </w:rPr>
+        <w:t>...</w:t>
       </w:r>
     </w:p>
     <w:p>
@@ -8565,8 +9242,19 @@
           <w:sz w:val="24"/>
           <w:szCs w:val="24"/>
         </w:rPr>
-        <w:t>333..A</w:t>
-      </w:r>
+        <w:t>333</w:t>
+      </w:r>
+      <w:proofErr w:type="gramStart"/>
+      <w:r>
+        <w:rPr>
+          <w:rFonts w:ascii="Courier New" w:eastAsia="Times New Roman" w:hAnsi="Courier New" w:cs="Courier New"/>
+          <w:color w:val="000000"/>
+          <w:sz w:val="24"/>
+          <w:szCs w:val="24"/>
+        </w:rPr>
+        <w:t>..A</w:t>
+      </w:r>
+      <w:proofErr w:type="gramEnd"/>
     </w:p>
     <w:p>
       <w:pPr>
@@ -8751,6 +9439,7 @@
           <w:szCs w:val="24"/>
         </w:rPr>
       </w:pPr>
+      <w:proofErr w:type="gramStart"/>
       <w:r>
         <w:rPr>
           <w:rFonts w:ascii="Courier New" w:eastAsia="Times New Roman" w:hAnsi="Courier New" w:cs="Courier New"/>
@@ -8760,6 +9449,7 @@
         </w:rPr>
         <w:t>1.X.22</w:t>
       </w:r>
+      <w:proofErr w:type="gramEnd"/>
     </w:p>
     <w:p>
       <w:pPr>
@@ -8770,6 +9460,7 @@
           <w:szCs w:val="24"/>
         </w:rPr>
       </w:pPr>
+      <w:proofErr w:type="gramStart"/>
       <w:r>
         <w:rPr>
           <w:rFonts w:ascii="Courier New" w:eastAsia="Times New Roman" w:hAnsi="Courier New" w:cs="Courier New"/>
@@ -8777,7 +9468,17 @@
           <w:sz w:val="24"/>
           <w:szCs w:val="24"/>
         </w:rPr>
-        <w:t>1.X...</w:t>
+        <w:t>1.X</w:t>
+      </w:r>
+      <w:proofErr w:type="gramEnd"/>
+      <w:r>
+        <w:rPr>
+          <w:rFonts w:ascii="Courier New" w:eastAsia="Times New Roman" w:hAnsi="Courier New" w:cs="Courier New"/>
+          <w:color w:val="000000"/>
+          <w:sz w:val="24"/>
+          <w:szCs w:val="24"/>
+        </w:rPr>
+        <w:t>...</w:t>
       </w:r>
     </w:p>
     <w:p>
@@ -8852,8 +9553,19 @@
           <w:sz w:val="24"/>
           <w:szCs w:val="24"/>
         </w:rPr>
-        <w:t>333..A</w:t>
-      </w:r>
+        <w:t>333</w:t>
+      </w:r>
+      <w:proofErr w:type="gramStart"/>
+      <w:r>
+        <w:rPr>
+          <w:rFonts w:ascii="Courier New" w:eastAsia="Times New Roman" w:hAnsi="Courier New" w:cs="Courier New"/>
+          <w:color w:val="000000"/>
+          <w:sz w:val="24"/>
+          <w:szCs w:val="24"/>
+        </w:rPr>
+        <w:t>..A</w:t>
+      </w:r>
+      <w:proofErr w:type="gramEnd"/>
     </w:p>
     <w:p>
       <w:pPr>
@@ -8900,8 +9612,19 @@
           <w:sz w:val="24"/>
           <w:szCs w:val="24"/>
         </w:rPr>
-        <w:t xml:space="preserve"> của hàng </w:t>
-      </w:r>
+        <w:t xml:space="preserve"> của </w:t>
+      </w:r>
+      <w:proofErr w:type="gramStart"/>
+      <w:r>
+        <w:rPr>
+          <w:rFonts w:ascii="Cambria" w:eastAsia="Times New Roman" w:hAnsi="Cambria" w:cs="Arial"/>
+          <w:color w:val="000000"/>
+          <w:sz w:val="24"/>
+          <w:szCs w:val="24"/>
+        </w:rPr>
+        <w:t xml:space="preserve">hàng </w:t>
+      </w:r>
+      <w:proofErr w:type="gramEnd"/>
       <m:oMath>
         <m:r>
           <w:rPr>
@@ -9065,8 +9788,19 @@
           <w:sz w:val="24"/>
           <w:szCs w:val="24"/>
         </w:rPr>
-        <w:t xml:space="preserve">Ô trống là ký tự </w:t>
-      </w:r>
+        <w:t xml:space="preserve">Ô trống là ký </w:t>
+      </w:r>
+      <w:proofErr w:type="gramStart"/>
+      <w:r>
+        <w:rPr>
+          <w:rFonts w:ascii="Cambria" w:eastAsia="Times New Roman" w:hAnsi="Cambria" w:cs="Arial"/>
+          <w:color w:val="000000"/>
+          <w:sz w:val="24"/>
+          <w:szCs w:val="24"/>
+        </w:rPr>
+        <w:t xml:space="preserve">tự </w:t>
+      </w:r>
+      <w:proofErr w:type="gramEnd"/>
       <m:oMath>
         <m:r>
           <w:rPr>
@@ -9128,8 +9862,19 @@
           <w:sz w:val="24"/>
           <w:szCs w:val="24"/>
         </w:rPr>
-        <w:t xml:space="preserve"> và </w:t>
-      </w:r>
+        <w:t xml:space="preserve"> </w:t>
+      </w:r>
+      <w:proofErr w:type="gramStart"/>
+      <w:r>
+        <w:rPr>
+          <w:rFonts w:ascii="Cambria" w:eastAsia="Times New Roman" w:hAnsi="Cambria" w:cs="Arial"/>
+          <w:color w:val="000000"/>
+          <w:sz w:val="24"/>
+          <w:szCs w:val="24"/>
+        </w:rPr>
+        <w:t xml:space="preserve">và </w:t>
+      </w:r>
+      <w:proofErr w:type="gramEnd"/>
       <m:oMath>
         <m:r>
           <w:rPr>
@@ -9171,8 +9916,19 @@
           <w:sz w:val="24"/>
           <w:szCs w:val="24"/>
         </w:rPr>
-        <w:t xml:space="preserve">Thanh gỗ màu đỏ là ký tự </w:t>
-      </w:r>
+        <w:t xml:space="preserve">Thanh gỗ màu đỏ là ký </w:t>
+      </w:r>
+      <w:proofErr w:type="gramStart"/>
+      <w:r>
+        <w:rPr>
+          <w:rFonts w:ascii="Cambria" w:eastAsia="Times New Roman" w:hAnsi="Cambria" w:cs="Arial"/>
+          <w:color w:val="000000"/>
+          <w:sz w:val="24"/>
+          <w:szCs w:val="24"/>
+        </w:rPr>
+        <w:t xml:space="preserve">tự </w:t>
+      </w:r>
+      <w:proofErr w:type="gramEnd"/>
       <m:oMath>
         <m:r>
           <w:rPr>
@@ -9265,8 +10021,19 @@
           <w:sz w:val="24"/>
           <w:szCs w:val="24"/>
         </w:rPr>
-        <w:t xml:space="preserve"> mà bạn tìm được, không quá </w:t>
-      </w:r>
+        <w:t xml:space="preserve"> mà bạn tìm được, không </w:t>
+      </w:r>
+      <w:proofErr w:type="gramStart"/>
+      <w:r>
+        <w:rPr>
+          <w:rFonts w:ascii="Cambria" w:eastAsia="Times New Roman" w:hAnsi="Cambria" w:cs="Arial"/>
+          <w:color w:val="000000"/>
+          <w:sz w:val="24"/>
+          <w:szCs w:val="24"/>
+        </w:rPr>
+        <w:t xml:space="preserve">quá </w:t>
+      </w:r>
+      <w:proofErr w:type="gramEnd"/>
       <m:oMath>
         <m:r>
           <w:rPr>
@@ -9319,7 +10086,27 @@
           <w:sz w:val="24"/>
           <w:szCs w:val="24"/>
         </w:rPr>
-        <w:t xml:space="preserve"> dòng tiếp, mỗi dòng gồm </w:t>
+        <w:t xml:space="preserve"> </w:t>
+      </w:r>
+      <w:proofErr w:type="gramStart"/>
+      <w:r>
+        <w:rPr>
+          <w:rFonts w:ascii="Cambria" w:eastAsia="Times New Roman" w:hAnsi="Cambria" w:cs="Arial"/>
+          <w:color w:val="000000"/>
+          <w:sz w:val="24"/>
+          <w:szCs w:val="24"/>
+        </w:rPr>
+        <w:t>dòng</w:t>
+      </w:r>
+      <w:proofErr w:type="gramEnd"/>
+      <w:r>
+        <w:rPr>
+          <w:rFonts w:ascii="Cambria" w:eastAsia="Times New Roman" w:hAnsi="Cambria" w:cs="Arial"/>
+          <w:color w:val="000000"/>
+          <w:sz w:val="24"/>
+          <w:szCs w:val="24"/>
+        </w:rPr>
+        <w:t xml:space="preserve"> tiếp, mỗi dòng gồm </w:t>
       </w:r>
       <m:oMath>
         <m:r>
@@ -9680,7 +10467,27 @@
                 <w:sz w:val="24"/>
                 <w:szCs w:val="24"/>
               </w:rPr>
-              <w:t>00X..A</w:t>
+              <w:t>00X</w:t>
+            </w:r>
+            <w:proofErr w:type="gramStart"/>
+            <w:r>
+              <w:rPr>
+                <w:rFonts w:ascii="Courier New" w:eastAsia="Times New Roman" w:hAnsi="Courier New" w:cs="Courier New"/>
+                <w:color w:val="000000"/>
+                <w:sz w:val="24"/>
+                <w:szCs w:val="24"/>
+              </w:rPr>
+              <w:t>..</w:t>
+            </w:r>
+            <w:proofErr w:type="gramEnd"/>
+            <w:r>
+              <w:rPr>
+                <w:rFonts w:ascii="Courier New" w:eastAsia="Times New Roman" w:hAnsi="Courier New" w:cs="Courier New"/>
+                <w:color w:val="000000"/>
+                <w:sz w:val="24"/>
+                <w:szCs w:val="24"/>
+              </w:rPr>
+              <w:t>A</w:t>
             </w:r>
           </w:p>
           <w:p>
@@ -9699,7 +10506,27 @@
                 <w:sz w:val="24"/>
                 <w:szCs w:val="24"/>
               </w:rPr>
-              <w:t>..X..A</w:t>
+              <w:t>..</w:t>
+            </w:r>
+            <w:proofErr w:type="gramStart"/>
+            <w:r>
+              <w:rPr>
+                <w:rFonts w:ascii="Courier New" w:eastAsia="Times New Roman" w:hAnsi="Courier New" w:cs="Courier New"/>
+                <w:color w:val="000000"/>
+                <w:sz w:val="24"/>
+                <w:szCs w:val="24"/>
+              </w:rPr>
+              <w:t>X..</w:t>
+            </w:r>
+            <w:proofErr w:type="gramEnd"/>
+            <w:r>
+              <w:rPr>
+                <w:rFonts w:ascii="Courier New" w:eastAsia="Times New Roman" w:hAnsi="Courier New" w:cs="Courier New"/>
+                <w:color w:val="000000"/>
+                <w:sz w:val="24"/>
+                <w:szCs w:val="24"/>
+              </w:rPr>
+              <w:t>A</w:t>
             </w:r>
           </w:p>
           <w:p>

</xml_diff>